<commit_message>
Works up to and including Ex4
</commit_message>
<xml_diff>
--- a/ISC Hardware Datasheet.docx
+++ b/ISC Hardware Datasheet.docx
@@ -211,14 +211,12 @@
       <w:r>
         <w:t xml:space="preserve">LED </w:t>
       </w:r>
-      <w:proofErr w:type="gramStart"/>
       <w:r>
         <w:t>indicator</w:t>
       </w:r>
       <w:r>
         <w:t>s</w:t>
       </w:r>
-      <w:proofErr w:type="gramEnd"/>
       <w:r>
         <w:t xml:space="preserve"> </w:t>
       </w:r>
@@ -395,13 +393,8 @@
         <w:t>d</w:t>
       </w:r>
       <w:r>
-        <w:t xml:space="preserve">isable unused sensors for increased </w:t>
-      </w:r>
-      <w:proofErr w:type="gramStart"/>
-      <w:r>
-        <w:t>speed</w:t>
-      </w:r>
-      <w:proofErr w:type="gramEnd"/>
+        <w:t>isable unused sensors for increased speed</w:t>
+      </w:r>
     </w:p>
     <w:p>
       <w:pPr>
@@ -425,13 +418,8 @@
         <w:t>Compares each sensor value against a configurable threshold value</w:t>
       </w:r>
       <w:r>
-        <w:t xml:space="preserve"> to return Sensor </w:t>
-      </w:r>
-      <w:proofErr w:type="gramStart"/>
-      <w:r>
-        <w:t>State</w:t>
-      </w:r>
-      <w:proofErr w:type="gramEnd"/>
+        <w:t xml:space="preserve"> to return Sensor State</w:t>
+      </w:r>
     </w:p>
     <w:p>
       <w:pPr>
@@ -1829,13 +1817,8 @@
       </w:r>
       <w:r>
         <w:tab/>
-        <w:t xml:space="preserve">Microcontroller connected to the ‘Arduino Nano’ Style headers on the </w:t>
-      </w:r>
-      <w:proofErr w:type="gramStart"/>
-      <w:r>
-        <w:t>UKMARSBOT</w:t>
-      </w:r>
-      <w:proofErr w:type="gramEnd"/>
+        <w:t>Microcontroller connected to the ‘Arduino Nano’ Style headers on the UKMARSBOT</w:t>
+      </w:r>
     </w:p>
     <w:p>
       <w:pPr>
@@ -3772,15 +3755,7 @@
     </w:p>
     <w:p>
       <w:r>
-        <w:t xml:space="preserve">It is recommended that the MCU always issue a RESET command after start-up </w:t>
-      </w:r>
-      <w:proofErr w:type="gramStart"/>
-      <w:r>
-        <w:t>in the event that</w:t>
-      </w:r>
-      <w:proofErr w:type="gramEnd"/>
-      <w:r>
-        <w:t xml:space="preserve"> t</w:t>
+        <w:t>It is recommended that the MCU always issue a RESET command after start-up in the event that t</w:t>
       </w:r>
       <w:r>
         <w:t xml:space="preserve">he </w:t>
@@ -4039,13 +4014,8 @@
         <w:t xml:space="preserve">C protocol requires pull-up resistors on the SCL and SDA lines, these are fitted to the ISC by default. If they are already fitted </w:t>
       </w:r>
       <w:r>
-        <w:t xml:space="preserve">elsewhere on the bus, </w:t>
-      </w:r>
-      <w:proofErr w:type="spellStart"/>
-      <w:r>
-        <w:t>eg.</w:t>
-      </w:r>
-      <w:proofErr w:type="spellEnd"/>
+        <w:t>elsewhere on the bus, eg.</w:t>
+      </w:r>
       <w:r>
         <w:t xml:space="preserve"> MCU or other I</w:t>
       </w:r>
@@ -4230,13 +4200,8 @@
         <w:pStyle w:val="ListParagraph"/>
       </w:pPr>
       <w:r>
-        <w:t xml:space="preserve">LED control was set to FREQOUT and a PicoScope2204 was connected to measure the loop </w:t>
-      </w:r>
-      <w:proofErr w:type="gramStart"/>
-      <w:r>
-        <w:t>frequency</w:t>
-      </w:r>
-      <w:proofErr w:type="gramEnd"/>
+        <w:t>LED control was set to FREQOUT and a PicoScope2204 was connected to measure the loop frequency</w:t>
+      </w:r>
     </w:p>
     <w:p>
       <w:pPr>
@@ -4264,7 +4229,6 @@
         </w:rPr>
         <w:t>≥</w:t>
       </w:r>
-      <w:proofErr w:type="gramStart"/>
       <w:r>
         <w:t>20</w:t>
       </w:r>
@@ -4277,7 +4241,6 @@
       <w:r>
         <w:t>s</w:t>
       </w:r>
-      <w:proofErr w:type="gramEnd"/>
     </w:p>
     <w:p>
       <w:pPr>
@@ -4306,7 +4269,6 @@
         </w:rPr>
         <w:t>≥</w:t>
       </w:r>
-      <w:proofErr w:type="gramStart"/>
       <w:r>
         <w:t>20</w:t>
       </w:r>
@@ -4319,7 +4281,6 @@
       <w:r>
         <w:t>s</w:t>
       </w:r>
-      <w:proofErr w:type="gramEnd"/>
     </w:p>
     <w:p/>
     <w:p>
@@ -4511,22 +4472,8 @@
                 <w:szCs w:val="14"/>
                 <w:lang w:eastAsia="en-GB"/>
               </w:rPr>
-              <w:t xml:space="preserve">Bit </w:t>
-            </w:r>
-            <w:proofErr w:type="spellStart"/>
-            <w:r>
-              <w:rPr>
-                <w:rFonts w:ascii="Calibri" w:eastAsia="Times New Roman" w:hAnsi="Calibri" w:cs="Calibri"/>
-                <w:b/>
-                <w:bCs/>
-                <w:color w:val="FFFFFF" w:themeColor="background1"/>
-                <w:sz w:val="14"/>
-                <w:szCs w:val="14"/>
-                <w:lang w:eastAsia="en-GB"/>
-              </w:rPr>
-              <w:t>Pos</w:t>
-            </w:r>
-            <w:proofErr w:type="spellEnd"/>
+              <w:t>Bit Pos</w:t>
+            </w:r>
           </w:p>
         </w:tc>
         <w:tc>
@@ -9850,27 +9797,15 @@
                 <w:lang w:eastAsia="en-GB"/>
               </w:rPr>
             </w:pPr>
-            <w:proofErr w:type="spellStart"/>
-            <w:r>
-              <w:rPr>
-                <w:rFonts w:ascii="Calibri" w:eastAsia="Times New Roman" w:hAnsi="Calibri" w:cs="Calibri"/>
-                <w:color w:val="000000"/>
-                <w:sz w:val="14"/>
-                <w:szCs w:val="14"/>
-                <w:lang w:eastAsia="en-GB"/>
-              </w:rPr>
-              <w:t>MSByte</w:t>
-            </w:r>
-            <w:proofErr w:type="spellEnd"/>
-            <w:r>
-              <w:rPr>
-                <w:rFonts w:ascii="Calibri" w:eastAsia="Times New Roman" w:hAnsi="Calibri" w:cs="Calibri"/>
-                <w:color w:val="000000"/>
-                <w:sz w:val="14"/>
-                <w:szCs w:val="14"/>
-                <w:lang w:eastAsia="en-GB"/>
-              </w:rPr>
-              <w:t xml:space="preserve"> of SENS0VAL</w:t>
+            <w:r>
+              <w:rPr>
+                <w:rFonts w:ascii="Calibri" w:eastAsia="Times New Roman" w:hAnsi="Calibri" w:cs="Calibri"/>
+                <w:color w:val="000000"/>
+                <w:sz w:val="14"/>
+                <w:szCs w:val="14"/>
+                <w:lang w:eastAsia="en-GB"/>
+              </w:rPr>
+              <w:t>MSByte of SENS0VAL</w:t>
             </w:r>
           </w:p>
         </w:tc>
@@ -10019,27 +9954,15 @@
                 <w:lang w:eastAsia="en-GB"/>
               </w:rPr>
             </w:pPr>
-            <w:proofErr w:type="spellStart"/>
-            <w:r>
-              <w:rPr>
-                <w:rFonts w:ascii="Calibri" w:eastAsia="Times New Roman" w:hAnsi="Calibri" w:cs="Calibri"/>
-                <w:color w:val="000000"/>
-                <w:sz w:val="14"/>
-                <w:szCs w:val="14"/>
-                <w:lang w:eastAsia="en-GB"/>
-              </w:rPr>
-              <w:t>LSByte</w:t>
-            </w:r>
-            <w:proofErr w:type="spellEnd"/>
-            <w:r>
-              <w:rPr>
-                <w:rFonts w:ascii="Calibri" w:eastAsia="Times New Roman" w:hAnsi="Calibri" w:cs="Calibri"/>
-                <w:color w:val="000000"/>
-                <w:sz w:val="14"/>
-                <w:szCs w:val="14"/>
-                <w:lang w:eastAsia="en-GB"/>
-              </w:rPr>
-              <w:t xml:space="preserve"> of SENS0VAL</w:t>
+            <w:r>
+              <w:rPr>
+                <w:rFonts w:ascii="Calibri" w:eastAsia="Times New Roman" w:hAnsi="Calibri" w:cs="Calibri"/>
+                <w:color w:val="000000"/>
+                <w:sz w:val="14"/>
+                <w:szCs w:val="14"/>
+                <w:lang w:eastAsia="en-GB"/>
+              </w:rPr>
+              <w:t>LSByte of SENS0VAL</w:t>
             </w:r>
           </w:p>
         </w:tc>
@@ -10200,27 +10123,15 @@
                 <w:lang w:eastAsia="en-GB"/>
               </w:rPr>
             </w:pPr>
-            <w:proofErr w:type="spellStart"/>
-            <w:r>
-              <w:rPr>
-                <w:rFonts w:ascii="Calibri" w:eastAsia="Times New Roman" w:hAnsi="Calibri" w:cs="Calibri"/>
-                <w:color w:val="000000"/>
-                <w:sz w:val="14"/>
-                <w:szCs w:val="14"/>
-                <w:lang w:eastAsia="en-GB"/>
-              </w:rPr>
-              <w:t>MSByte</w:t>
-            </w:r>
-            <w:proofErr w:type="spellEnd"/>
-            <w:r>
-              <w:rPr>
-                <w:rFonts w:ascii="Calibri" w:eastAsia="Times New Roman" w:hAnsi="Calibri" w:cs="Calibri"/>
-                <w:color w:val="000000"/>
-                <w:sz w:val="14"/>
-                <w:szCs w:val="14"/>
-                <w:lang w:eastAsia="en-GB"/>
-              </w:rPr>
-              <w:t xml:space="preserve"> of SENS1VAL</w:t>
+            <w:r>
+              <w:rPr>
+                <w:rFonts w:ascii="Calibri" w:eastAsia="Times New Roman" w:hAnsi="Calibri" w:cs="Calibri"/>
+                <w:color w:val="000000"/>
+                <w:sz w:val="14"/>
+                <w:szCs w:val="14"/>
+                <w:lang w:eastAsia="en-GB"/>
+              </w:rPr>
+              <w:t>MSByte of SENS1VAL</w:t>
             </w:r>
           </w:p>
         </w:tc>
@@ -10369,27 +10280,15 @@
                 <w:lang w:eastAsia="en-GB"/>
               </w:rPr>
             </w:pPr>
-            <w:proofErr w:type="spellStart"/>
-            <w:r>
-              <w:rPr>
-                <w:rFonts w:ascii="Calibri" w:eastAsia="Times New Roman" w:hAnsi="Calibri" w:cs="Calibri"/>
-                <w:color w:val="000000"/>
-                <w:sz w:val="14"/>
-                <w:szCs w:val="14"/>
-                <w:lang w:eastAsia="en-GB"/>
-              </w:rPr>
-              <w:t>LSByte</w:t>
-            </w:r>
-            <w:proofErr w:type="spellEnd"/>
-            <w:r>
-              <w:rPr>
-                <w:rFonts w:ascii="Calibri" w:eastAsia="Times New Roman" w:hAnsi="Calibri" w:cs="Calibri"/>
-                <w:color w:val="000000"/>
-                <w:sz w:val="14"/>
-                <w:szCs w:val="14"/>
-                <w:lang w:eastAsia="en-GB"/>
-              </w:rPr>
-              <w:t xml:space="preserve"> of SENS1VAL</w:t>
+            <w:r>
+              <w:rPr>
+                <w:rFonts w:ascii="Calibri" w:eastAsia="Times New Roman" w:hAnsi="Calibri" w:cs="Calibri"/>
+                <w:color w:val="000000"/>
+                <w:sz w:val="14"/>
+                <w:szCs w:val="14"/>
+                <w:lang w:eastAsia="en-GB"/>
+              </w:rPr>
+              <w:t>LSByte of SENS1VAL</w:t>
             </w:r>
           </w:p>
         </w:tc>
@@ -10550,27 +10449,15 @@
                 <w:lang w:eastAsia="en-GB"/>
               </w:rPr>
             </w:pPr>
-            <w:proofErr w:type="spellStart"/>
-            <w:r>
-              <w:rPr>
-                <w:rFonts w:ascii="Calibri" w:eastAsia="Times New Roman" w:hAnsi="Calibri" w:cs="Calibri"/>
-                <w:color w:val="000000"/>
-                <w:sz w:val="14"/>
-                <w:szCs w:val="14"/>
-                <w:lang w:eastAsia="en-GB"/>
-              </w:rPr>
-              <w:t>MSByte</w:t>
-            </w:r>
-            <w:proofErr w:type="spellEnd"/>
-            <w:r>
-              <w:rPr>
-                <w:rFonts w:ascii="Calibri" w:eastAsia="Times New Roman" w:hAnsi="Calibri" w:cs="Calibri"/>
-                <w:color w:val="000000"/>
-                <w:sz w:val="14"/>
-                <w:szCs w:val="14"/>
-                <w:lang w:eastAsia="en-GB"/>
-              </w:rPr>
-              <w:t xml:space="preserve"> of SENS2VAL</w:t>
+            <w:r>
+              <w:rPr>
+                <w:rFonts w:ascii="Calibri" w:eastAsia="Times New Roman" w:hAnsi="Calibri" w:cs="Calibri"/>
+                <w:color w:val="000000"/>
+                <w:sz w:val="14"/>
+                <w:szCs w:val="14"/>
+                <w:lang w:eastAsia="en-GB"/>
+              </w:rPr>
+              <w:t>MSByte of SENS2VAL</w:t>
             </w:r>
           </w:p>
         </w:tc>
@@ -10719,27 +10606,15 @@
                 <w:lang w:eastAsia="en-GB"/>
               </w:rPr>
             </w:pPr>
-            <w:proofErr w:type="spellStart"/>
-            <w:r>
-              <w:rPr>
-                <w:rFonts w:ascii="Calibri" w:eastAsia="Times New Roman" w:hAnsi="Calibri" w:cs="Calibri"/>
-                <w:color w:val="000000"/>
-                <w:sz w:val="14"/>
-                <w:szCs w:val="14"/>
-                <w:lang w:eastAsia="en-GB"/>
-              </w:rPr>
-              <w:t>LSByte</w:t>
-            </w:r>
-            <w:proofErr w:type="spellEnd"/>
-            <w:r>
-              <w:rPr>
-                <w:rFonts w:ascii="Calibri" w:eastAsia="Times New Roman" w:hAnsi="Calibri" w:cs="Calibri"/>
-                <w:color w:val="000000"/>
-                <w:sz w:val="14"/>
-                <w:szCs w:val="14"/>
-                <w:lang w:eastAsia="en-GB"/>
-              </w:rPr>
-              <w:t xml:space="preserve"> of SENS2VAL</w:t>
+            <w:r>
+              <w:rPr>
+                <w:rFonts w:ascii="Calibri" w:eastAsia="Times New Roman" w:hAnsi="Calibri" w:cs="Calibri"/>
+                <w:color w:val="000000"/>
+                <w:sz w:val="14"/>
+                <w:szCs w:val="14"/>
+                <w:lang w:eastAsia="en-GB"/>
+              </w:rPr>
+              <w:t>LSByte of SENS2VAL</w:t>
             </w:r>
           </w:p>
         </w:tc>
@@ -10900,27 +10775,15 @@
                 <w:lang w:eastAsia="en-GB"/>
               </w:rPr>
             </w:pPr>
-            <w:proofErr w:type="spellStart"/>
-            <w:r>
-              <w:rPr>
-                <w:rFonts w:ascii="Calibri" w:eastAsia="Times New Roman" w:hAnsi="Calibri" w:cs="Calibri"/>
-                <w:color w:val="000000"/>
-                <w:sz w:val="14"/>
-                <w:szCs w:val="14"/>
-                <w:lang w:eastAsia="en-GB"/>
-              </w:rPr>
-              <w:t>MSByte</w:t>
-            </w:r>
-            <w:proofErr w:type="spellEnd"/>
-            <w:r>
-              <w:rPr>
-                <w:rFonts w:ascii="Calibri" w:eastAsia="Times New Roman" w:hAnsi="Calibri" w:cs="Calibri"/>
-                <w:color w:val="000000"/>
-                <w:sz w:val="14"/>
-                <w:szCs w:val="14"/>
-                <w:lang w:eastAsia="en-GB"/>
-              </w:rPr>
-              <w:t xml:space="preserve"> of SENS3VAL</w:t>
+            <w:r>
+              <w:rPr>
+                <w:rFonts w:ascii="Calibri" w:eastAsia="Times New Roman" w:hAnsi="Calibri" w:cs="Calibri"/>
+                <w:color w:val="000000"/>
+                <w:sz w:val="14"/>
+                <w:szCs w:val="14"/>
+                <w:lang w:eastAsia="en-GB"/>
+              </w:rPr>
+              <w:t>MSByte of SENS3VAL</w:t>
             </w:r>
           </w:p>
         </w:tc>
@@ -11069,27 +10932,15 @@
                 <w:lang w:eastAsia="en-GB"/>
               </w:rPr>
             </w:pPr>
-            <w:proofErr w:type="spellStart"/>
-            <w:r>
-              <w:rPr>
-                <w:rFonts w:ascii="Calibri" w:eastAsia="Times New Roman" w:hAnsi="Calibri" w:cs="Calibri"/>
-                <w:color w:val="000000"/>
-                <w:sz w:val="14"/>
-                <w:szCs w:val="14"/>
-                <w:lang w:eastAsia="en-GB"/>
-              </w:rPr>
-              <w:t>LSByte</w:t>
-            </w:r>
-            <w:proofErr w:type="spellEnd"/>
-            <w:r>
-              <w:rPr>
-                <w:rFonts w:ascii="Calibri" w:eastAsia="Times New Roman" w:hAnsi="Calibri" w:cs="Calibri"/>
-                <w:color w:val="000000"/>
-                <w:sz w:val="14"/>
-                <w:szCs w:val="14"/>
-                <w:lang w:eastAsia="en-GB"/>
-              </w:rPr>
-              <w:t xml:space="preserve"> of SENS3VAL</w:t>
+            <w:r>
+              <w:rPr>
+                <w:rFonts w:ascii="Calibri" w:eastAsia="Times New Roman" w:hAnsi="Calibri" w:cs="Calibri"/>
+                <w:color w:val="000000"/>
+                <w:sz w:val="14"/>
+                <w:szCs w:val="14"/>
+                <w:lang w:eastAsia="en-GB"/>
+              </w:rPr>
+              <w:t>LSByte of SENS3VAL</w:t>
             </w:r>
           </w:p>
         </w:tc>
@@ -11250,27 +11101,15 @@
                 <w:lang w:eastAsia="en-GB"/>
               </w:rPr>
             </w:pPr>
-            <w:proofErr w:type="spellStart"/>
-            <w:r>
-              <w:rPr>
-                <w:rFonts w:ascii="Calibri" w:eastAsia="Times New Roman" w:hAnsi="Calibri" w:cs="Calibri"/>
-                <w:color w:val="000000"/>
-                <w:sz w:val="14"/>
-                <w:szCs w:val="14"/>
-                <w:lang w:eastAsia="en-GB"/>
-              </w:rPr>
-              <w:t>MSByte</w:t>
-            </w:r>
-            <w:proofErr w:type="spellEnd"/>
-            <w:r>
-              <w:rPr>
-                <w:rFonts w:ascii="Calibri" w:eastAsia="Times New Roman" w:hAnsi="Calibri" w:cs="Calibri"/>
-                <w:color w:val="000000"/>
-                <w:sz w:val="14"/>
-                <w:szCs w:val="14"/>
-                <w:lang w:eastAsia="en-GB"/>
-              </w:rPr>
-              <w:t xml:space="preserve"> of SENS4VAL</w:t>
+            <w:r>
+              <w:rPr>
+                <w:rFonts w:ascii="Calibri" w:eastAsia="Times New Roman" w:hAnsi="Calibri" w:cs="Calibri"/>
+                <w:color w:val="000000"/>
+                <w:sz w:val="14"/>
+                <w:szCs w:val="14"/>
+                <w:lang w:eastAsia="en-GB"/>
+              </w:rPr>
+              <w:t>MSByte of SENS4VAL</w:t>
             </w:r>
           </w:p>
         </w:tc>
@@ -11419,27 +11258,15 @@
                 <w:lang w:eastAsia="en-GB"/>
               </w:rPr>
             </w:pPr>
-            <w:proofErr w:type="spellStart"/>
-            <w:r>
-              <w:rPr>
-                <w:rFonts w:ascii="Calibri" w:eastAsia="Times New Roman" w:hAnsi="Calibri" w:cs="Calibri"/>
-                <w:color w:val="000000"/>
-                <w:sz w:val="14"/>
-                <w:szCs w:val="14"/>
-                <w:lang w:eastAsia="en-GB"/>
-              </w:rPr>
-              <w:t>LSByte</w:t>
-            </w:r>
-            <w:proofErr w:type="spellEnd"/>
-            <w:r>
-              <w:rPr>
-                <w:rFonts w:ascii="Calibri" w:eastAsia="Times New Roman" w:hAnsi="Calibri" w:cs="Calibri"/>
-                <w:color w:val="000000"/>
-                <w:sz w:val="14"/>
-                <w:szCs w:val="14"/>
-                <w:lang w:eastAsia="en-GB"/>
-              </w:rPr>
-              <w:t xml:space="preserve"> of SENS4VAL</w:t>
+            <w:r>
+              <w:rPr>
+                <w:rFonts w:ascii="Calibri" w:eastAsia="Times New Roman" w:hAnsi="Calibri" w:cs="Calibri"/>
+                <w:color w:val="000000"/>
+                <w:sz w:val="14"/>
+                <w:szCs w:val="14"/>
+                <w:lang w:eastAsia="en-GB"/>
+              </w:rPr>
+              <w:t>LSByte of SENS4VAL</w:t>
             </w:r>
           </w:p>
         </w:tc>
@@ -11906,27 +11733,15 @@
                 <w:lang w:eastAsia="en-GB"/>
               </w:rPr>
             </w:pPr>
-            <w:proofErr w:type="spellStart"/>
-            <w:r>
-              <w:rPr>
-                <w:rFonts w:ascii="Calibri" w:eastAsia="Times New Roman" w:hAnsi="Calibri" w:cs="Calibri"/>
-                <w:color w:val="000000"/>
-                <w:sz w:val="14"/>
-                <w:szCs w:val="14"/>
-                <w:lang w:eastAsia="en-GB"/>
-              </w:rPr>
-              <w:t>MSByte</w:t>
-            </w:r>
-            <w:proofErr w:type="spellEnd"/>
-            <w:r>
-              <w:rPr>
-                <w:rFonts w:ascii="Calibri" w:eastAsia="Times New Roman" w:hAnsi="Calibri" w:cs="Calibri"/>
-                <w:color w:val="000000"/>
-                <w:sz w:val="14"/>
-                <w:szCs w:val="14"/>
-                <w:lang w:eastAsia="en-GB"/>
-              </w:rPr>
-              <w:t xml:space="preserve"> of SENS0THRSH</w:t>
+            <w:r>
+              <w:rPr>
+                <w:rFonts w:ascii="Calibri" w:eastAsia="Times New Roman" w:hAnsi="Calibri" w:cs="Calibri"/>
+                <w:color w:val="000000"/>
+                <w:sz w:val="14"/>
+                <w:szCs w:val="14"/>
+                <w:lang w:eastAsia="en-GB"/>
+              </w:rPr>
+              <w:t>MSByte of SENS0THRSH</w:t>
             </w:r>
           </w:p>
         </w:tc>
@@ -12075,27 +11890,15 @@
                 <w:lang w:eastAsia="en-GB"/>
               </w:rPr>
             </w:pPr>
-            <w:proofErr w:type="spellStart"/>
-            <w:r>
-              <w:rPr>
-                <w:rFonts w:ascii="Calibri" w:eastAsia="Times New Roman" w:hAnsi="Calibri" w:cs="Calibri"/>
-                <w:color w:val="000000"/>
-                <w:sz w:val="14"/>
-                <w:szCs w:val="14"/>
-                <w:lang w:eastAsia="en-GB"/>
-              </w:rPr>
-              <w:t>LSByte</w:t>
-            </w:r>
-            <w:proofErr w:type="spellEnd"/>
-            <w:r>
-              <w:rPr>
-                <w:rFonts w:ascii="Calibri" w:eastAsia="Times New Roman" w:hAnsi="Calibri" w:cs="Calibri"/>
-                <w:color w:val="000000"/>
-                <w:sz w:val="14"/>
-                <w:szCs w:val="14"/>
-                <w:lang w:eastAsia="en-GB"/>
-              </w:rPr>
-              <w:t xml:space="preserve"> of SENS0THRSH</w:t>
+            <w:r>
+              <w:rPr>
+                <w:rFonts w:ascii="Calibri" w:eastAsia="Times New Roman" w:hAnsi="Calibri" w:cs="Calibri"/>
+                <w:color w:val="000000"/>
+                <w:sz w:val="14"/>
+                <w:szCs w:val="14"/>
+                <w:lang w:eastAsia="en-GB"/>
+              </w:rPr>
+              <w:t>LSByte of SENS0THRSH</w:t>
             </w:r>
           </w:p>
         </w:tc>
@@ -12256,27 +12059,15 @@
                 <w:lang w:eastAsia="en-GB"/>
               </w:rPr>
             </w:pPr>
-            <w:proofErr w:type="spellStart"/>
-            <w:r>
-              <w:rPr>
-                <w:rFonts w:ascii="Calibri" w:eastAsia="Times New Roman" w:hAnsi="Calibri" w:cs="Calibri"/>
-                <w:color w:val="000000"/>
-                <w:sz w:val="14"/>
-                <w:szCs w:val="14"/>
-                <w:lang w:eastAsia="en-GB"/>
-              </w:rPr>
-              <w:t>MSByte</w:t>
-            </w:r>
-            <w:proofErr w:type="spellEnd"/>
-            <w:r>
-              <w:rPr>
-                <w:rFonts w:ascii="Calibri" w:eastAsia="Times New Roman" w:hAnsi="Calibri" w:cs="Calibri"/>
-                <w:color w:val="000000"/>
-                <w:sz w:val="14"/>
-                <w:szCs w:val="14"/>
-                <w:lang w:eastAsia="en-GB"/>
-              </w:rPr>
-              <w:t xml:space="preserve"> of SENS1THRSH</w:t>
+            <w:r>
+              <w:rPr>
+                <w:rFonts w:ascii="Calibri" w:eastAsia="Times New Roman" w:hAnsi="Calibri" w:cs="Calibri"/>
+                <w:color w:val="000000"/>
+                <w:sz w:val="14"/>
+                <w:szCs w:val="14"/>
+                <w:lang w:eastAsia="en-GB"/>
+              </w:rPr>
+              <w:t>MSByte of SENS1THRSH</w:t>
             </w:r>
           </w:p>
         </w:tc>
@@ -12425,27 +12216,15 @@
                 <w:lang w:eastAsia="en-GB"/>
               </w:rPr>
             </w:pPr>
-            <w:proofErr w:type="spellStart"/>
-            <w:r>
-              <w:rPr>
-                <w:rFonts w:ascii="Calibri" w:eastAsia="Times New Roman" w:hAnsi="Calibri" w:cs="Calibri"/>
-                <w:color w:val="000000"/>
-                <w:sz w:val="14"/>
-                <w:szCs w:val="14"/>
-                <w:lang w:eastAsia="en-GB"/>
-              </w:rPr>
-              <w:t>LSByte</w:t>
-            </w:r>
-            <w:proofErr w:type="spellEnd"/>
-            <w:r>
-              <w:rPr>
-                <w:rFonts w:ascii="Calibri" w:eastAsia="Times New Roman" w:hAnsi="Calibri" w:cs="Calibri"/>
-                <w:color w:val="000000"/>
-                <w:sz w:val="14"/>
-                <w:szCs w:val="14"/>
-                <w:lang w:eastAsia="en-GB"/>
-              </w:rPr>
-              <w:t xml:space="preserve"> of SENS1THRSH</w:t>
+            <w:r>
+              <w:rPr>
+                <w:rFonts w:ascii="Calibri" w:eastAsia="Times New Roman" w:hAnsi="Calibri" w:cs="Calibri"/>
+                <w:color w:val="000000"/>
+                <w:sz w:val="14"/>
+                <w:szCs w:val="14"/>
+                <w:lang w:eastAsia="en-GB"/>
+              </w:rPr>
+              <w:t>LSByte of SENS1THRSH</w:t>
             </w:r>
           </w:p>
         </w:tc>
@@ -12606,27 +12385,15 @@
                 <w:lang w:eastAsia="en-GB"/>
               </w:rPr>
             </w:pPr>
-            <w:proofErr w:type="spellStart"/>
-            <w:r>
-              <w:rPr>
-                <w:rFonts w:ascii="Calibri" w:eastAsia="Times New Roman" w:hAnsi="Calibri" w:cs="Calibri"/>
-                <w:color w:val="000000"/>
-                <w:sz w:val="14"/>
-                <w:szCs w:val="14"/>
-                <w:lang w:eastAsia="en-GB"/>
-              </w:rPr>
-              <w:t>MSByte</w:t>
-            </w:r>
-            <w:proofErr w:type="spellEnd"/>
-            <w:r>
-              <w:rPr>
-                <w:rFonts w:ascii="Calibri" w:eastAsia="Times New Roman" w:hAnsi="Calibri" w:cs="Calibri"/>
-                <w:color w:val="000000"/>
-                <w:sz w:val="14"/>
-                <w:szCs w:val="14"/>
-                <w:lang w:eastAsia="en-GB"/>
-              </w:rPr>
-              <w:t xml:space="preserve"> of SENS2THRSH</w:t>
+            <w:r>
+              <w:rPr>
+                <w:rFonts w:ascii="Calibri" w:eastAsia="Times New Roman" w:hAnsi="Calibri" w:cs="Calibri"/>
+                <w:color w:val="000000"/>
+                <w:sz w:val="14"/>
+                <w:szCs w:val="14"/>
+                <w:lang w:eastAsia="en-GB"/>
+              </w:rPr>
+              <w:t>MSByte of SENS2THRSH</w:t>
             </w:r>
           </w:p>
         </w:tc>
@@ -12775,27 +12542,15 @@
                 <w:lang w:eastAsia="en-GB"/>
               </w:rPr>
             </w:pPr>
-            <w:proofErr w:type="spellStart"/>
-            <w:r>
-              <w:rPr>
-                <w:rFonts w:ascii="Calibri" w:eastAsia="Times New Roman" w:hAnsi="Calibri" w:cs="Calibri"/>
-                <w:color w:val="000000"/>
-                <w:sz w:val="14"/>
-                <w:szCs w:val="14"/>
-                <w:lang w:eastAsia="en-GB"/>
-              </w:rPr>
-              <w:t>LSByte</w:t>
-            </w:r>
-            <w:proofErr w:type="spellEnd"/>
-            <w:r>
-              <w:rPr>
-                <w:rFonts w:ascii="Calibri" w:eastAsia="Times New Roman" w:hAnsi="Calibri" w:cs="Calibri"/>
-                <w:color w:val="000000"/>
-                <w:sz w:val="14"/>
-                <w:szCs w:val="14"/>
-                <w:lang w:eastAsia="en-GB"/>
-              </w:rPr>
-              <w:t xml:space="preserve"> of SENS2THRSH</w:t>
+            <w:r>
+              <w:rPr>
+                <w:rFonts w:ascii="Calibri" w:eastAsia="Times New Roman" w:hAnsi="Calibri" w:cs="Calibri"/>
+                <w:color w:val="000000"/>
+                <w:sz w:val="14"/>
+                <w:szCs w:val="14"/>
+                <w:lang w:eastAsia="en-GB"/>
+              </w:rPr>
+              <w:t>LSByte of SENS2THRSH</w:t>
             </w:r>
           </w:p>
         </w:tc>
@@ -12956,27 +12711,15 @@
                 <w:lang w:eastAsia="en-GB"/>
               </w:rPr>
             </w:pPr>
-            <w:proofErr w:type="spellStart"/>
-            <w:r>
-              <w:rPr>
-                <w:rFonts w:ascii="Calibri" w:eastAsia="Times New Roman" w:hAnsi="Calibri" w:cs="Calibri"/>
-                <w:color w:val="000000"/>
-                <w:sz w:val="14"/>
-                <w:szCs w:val="14"/>
-                <w:lang w:eastAsia="en-GB"/>
-              </w:rPr>
-              <w:t>MSByte</w:t>
-            </w:r>
-            <w:proofErr w:type="spellEnd"/>
-            <w:r>
-              <w:rPr>
-                <w:rFonts w:ascii="Calibri" w:eastAsia="Times New Roman" w:hAnsi="Calibri" w:cs="Calibri"/>
-                <w:color w:val="000000"/>
-                <w:sz w:val="14"/>
-                <w:szCs w:val="14"/>
-                <w:lang w:eastAsia="en-GB"/>
-              </w:rPr>
-              <w:t xml:space="preserve"> of SENS3THRSH</w:t>
+            <w:r>
+              <w:rPr>
+                <w:rFonts w:ascii="Calibri" w:eastAsia="Times New Roman" w:hAnsi="Calibri" w:cs="Calibri"/>
+                <w:color w:val="000000"/>
+                <w:sz w:val="14"/>
+                <w:szCs w:val="14"/>
+                <w:lang w:eastAsia="en-GB"/>
+              </w:rPr>
+              <w:t>MSByte of SENS3THRSH</w:t>
             </w:r>
           </w:p>
         </w:tc>
@@ -13125,27 +12868,15 @@
                 <w:lang w:eastAsia="en-GB"/>
               </w:rPr>
             </w:pPr>
-            <w:proofErr w:type="spellStart"/>
-            <w:r>
-              <w:rPr>
-                <w:rFonts w:ascii="Calibri" w:eastAsia="Times New Roman" w:hAnsi="Calibri" w:cs="Calibri"/>
-                <w:color w:val="000000"/>
-                <w:sz w:val="14"/>
-                <w:szCs w:val="14"/>
-                <w:lang w:eastAsia="en-GB"/>
-              </w:rPr>
-              <w:t>LSByte</w:t>
-            </w:r>
-            <w:proofErr w:type="spellEnd"/>
-            <w:r>
-              <w:rPr>
-                <w:rFonts w:ascii="Calibri" w:eastAsia="Times New Roman" w:hAnsi="Calibri" w:cs="Calibri"/>
-                <w:color w:val="000000"/>
-                <w:sz w:val="14"/>
-                <w:szCs w:val="14"/>
-                <w:lang w:eastAsia="en-GB"/>
-              </w:rPr>
-              <w:t xml:space="preserve"> of SENS3THRSH</w:t>
+            <w:r>
+              <w:rPr>
+                <w:rFonts w:ascii="Calibri" w:eastAsia="Times New Roman" w:hAnsi="Calibri" w:cs="Calibri"/>
+                <w:color w:val="000000"/>
+                <w:sz w:val="14"/>
+                <w:szCs w:val="14"/>
+                <w:lang w:eastAsia="en-GB"/>
+              </w:rPr>
+              <w:t>LSByte of SENS3THRSH</w:t>
             </w:r>
           </w:p>
         </w:tc>
@@ -13306,27 +13037,15 @@
                 <w:lang w:eastAsia="en-GB"/>
               </w:rPr>
             </w:pPr>
-            <w:proofErr w:type="spellStart"/>
-            <w:r>
-              <w:rPr>
-                <w:rFonts w:ascii="Calibri" w:eastAsia="Times New Roman" w:hAnsi="Calibri" w:cs="Calibri"/>
-                <w:color w:val="000000"/>
-                <w:sz w:val="14"/>
-                <w:szCs w:val="14"/>
-                <w:lang w:eastAsia="en-GB"/>
-              </w:rPr>
-              <w:t>MSByte</w:t>
-            </w:r>
-            <w:proofErr w:type="spellEnd"/>
-            <w:r>
-              <w:rPr>
-                <w:rFonts w:ascii="Calibri" w:eastAsia="Times New Roman" w:hAnsi="Calibri" w:cs="Calibri"/>
-                <w:color w:val="000000"/>
-                <w:sz w:val="14"/>
-                <w:szCs w:val="14"/>
-                <w:lang w:eastAsia="en-GB"/>
-              </w:rPr>
-              <w:t xml:space="preserve"> of SENS4THRSH</w:t>
+            <w:r>
+              <w:rPr>
+                <w:rFonts w:ascii="Calibri" w:eastAsia="Times New Roman" w:hAnsi="Calibri" w:cs="Calibri"/>
+                <w:color w:val="000000"/>
+                <w:sz w:val="14"/>
+                <w:szCs w:val="14"/>
+                <w:lang w:eastAsia="en-GB"/>
+              </w:rPr>
+              <w:t>MSByte of SENS4THRSH</w:t>
             </w:r>
           </w:p>
         </w:tc>
@@ -13475,27 +13194,15 @@
                 <w:lang w:eastAsia="en-GB"/>
               </w:rPr>
             </w:pPr>
-            <w:proofErr w:type="spellStart"/>
-            <w:r>
-              <w:rPr>
-                <w:rFonts w:ascii="Calibri" w:eastAsia="Times New Roman" w:hAnsi="Calibri" w:cs="Calibri"/>
-                <w:color w:val="000000"/>
-                <w:sz w:val="14"/>
-                <w:szCs w:val="14"/>
-                <w:lang w:eastAsia="en-GB"/>
-              </w:rPr>
-              <w:t>LSByte</w:t>
-            </w:r>
-            <w:proofErr w:type="spellEnd"/>
-            <w:r>
-              <w:rPr>
-                <w:rFonts w:ascii="Calibri" w:eastAsia="Times New Roman" w:hAnsi="Calibri" w:cs="Calibri"/>
-                <w:color w:val="000000"/>
-                <w:sz w:val="14"/>
-                <w:szCs w:val="14"/>
-                <w:lang w:eastAsia="en-GB"/>
-              </w:rPr>
-              <w:t xml:space="preserve"> of SENS4THRSH</w:t>
+            <w:r>
+              <w:rPr>
+                <w:rFonts w:ascii="Calibri" w:eastAsia="Times New Roman" w:hAnsi="Calibri" w:cs="Calibri"/>
+                <w:color w:val="000000"/>
+                <w:sz w:val="14"/>
+                <w:szCs w:val="14"/>
+                <w:lang w:eastAsia="en-GB"/>
+              </w:rPr>
+              <w:t>LSByte of SENS4THRSH</w:t>
             </w:r>
           </w:p>
         </w:tc>
@@ -13956,27 +13663,15 @@
                 <w:lang w:eastAsia="en-GB"/>
               </w:rPr>
             </w:pPr>
-            <w:proofErr w:type="spellStart"/>
-            <w:r>
-              <w:rPr>
-                <w:rFonts w:ascii="Calibri" w:eastAsia="Times New Roman" w:hAnsi="Calibri" w:cs="Calibri"/>
-                <w:color w:val="000000"/>
-                <w:sz w:val="14"/>
-                <w:szCs w:val="14"/>
-                <w:lang w:eastAsia="en-GB"/>
-              </w:rPr>
-              <w:t>MSByte</w:t>
-            </w:r>
-            <w:proofErr w:type="spellEnd"/>
-            <w:r>
-              <w:rPr>
-                <w:rFonts w:ascii="Calibri" w:eastAsia="Times New Roman" w:hAnsi="Calibri" w:cs="Calibri"/>
-                <w:color w:val="000000"/>
-                <w:sz w:val="14"/>
-                <w:szCs w:val="14"/>
-                <w:lang w:eastAsia="en-GB"/>
-              </w:rPr>
-              <w:t xml:space="preserve"> of S</w:t>
+            <w:r>
+              <w:rPr>
+                <w:rFonts w:ascii="Calibri" w:eastAsia="Times New Roman" w:hAnsi="Calibri" w:cs="Calibri"/>
+                <w:color w:val="000000"/>
+                <w:sz w:val="14"/>
+                <w:szCs w:val="14"/>
+                <w:lang w:eastAsia="en-GB"/>
+              </w:rPr>
+              <w:t>MSByte of S</w:t>
             </w:r>
             <w:r>
               <w:rPr>
@@ -14121,27 +13816,15 @@
                 <w:lang w:eastAsia="en-GB"/>
               </w:rPr>
             </w:pPr>
-            <w:proofErr w:type="spellStart"/>
-            <w:r>
-              <w:rPr>
-                <w:rFonts w:ascii="Calibri" w:eastAsia="Times New Roman" w:hAnsi="Calibri" w:cs="Calibri"/>
-                <w:color w:val="000000"/>
-                <w:sz w:val="14"/>
-                <w:szCs w:val="14"/>
-                <w:lang w:eastAsia="en-GB"/>
-              </w:rPr>
-              <w:t>LSByte</w:t>
-            </w:r>
-            <w:proofErr w:type="spellEnd"/>
-            <w:r>
-              <w:rPr>
-                <w:rFonts w:ascii="Calibri" w:eastAsia="Times New Roman" w:hAnsi="Calibri" w:cs="Calibri"/>
-                <w:color w:val="000000"/>
-                <w:sz w:val="14"/>
-                <w:szCs w:val="14"/>
-                <w:lang w:eastAsia="en-GB"/>
-              </w:rPr>
-              <w:t xml:space="preserve"> of S</w:t>
+            <w:r>
+              <w:rPr>
+                <w:rFonts w:ascii="Calibri" w:eastAsia="Times New Roman" w:hAnsi="Calibri" w:cs="Calibri"/>
+                <w:color w:val="000000"/>
+                <w:sz w:val="14"/>
+                <w:szCs w:val="14"/>
+                <w:lang w:eastAsia="en-GB"/>
+              </w:rPr>
+              <w:t>LSByte of S</w:t>
             </w:r>
             <w:r>
               <w:rPr>
@@ -14621,18 +14304,10 @@
               <w:jc w:val="center"/>
             </w:pPr>
             <w:r>
-              <w:t>FIRMWARE_</w:t>
-            </w:r>
-            <w:proofErr w:type="gramStart"/>
-            <w:r>
-              <w:t>VERSION</w:t>
-            </w:r>
-            <w:r>
-              <w:t>[</w:t>
-            </w:r>
-            <w:proofErr w:type="gramEnd"/>
-            <w:r>
-              <w:t>7:0]</w:t>
+              <w:t>FIRMWARE_VERSION</w:t>
+            </w:r>
+            <w:r>
+              <w:t>[7:0]</w:t>
             </w:r>
           </w:p>
         </w:tc>
@@ -14705,18 +14380,10 @@
         <w:t>Bits 7:0 – FIRM</w:t>
       </w:r>
       <w:r>
-        <w:t>WARE_</w:t>
-      </w:r>
-      <w:proofErr w:type="gramStart"/>
-      <w:r>
-        <w:t>VERSION</w:t>
-      </w:r>
-      <w:r>
-        <w:t>[</w:t>
-      </w:r>
-      <w:proofErr w:type="gramEnd"/>
-      <w:r>
-        <w:t>7:0]</w:t>
+        <w:t>WARE_VERSION</w:t>
+      </w:r>
+      <w:r>
+        <w:t>[7:0]</w:t>
       </w:r>
     </w:p>
     <w:p>
@@ -15150,16 +14817,11 @@
             <w:r>
               <w:t>BOARD_</w:t>
             </w:r>
-            <w:proofErr w:type="gramStart"/>
             <w:r>
               <w:t>TYPE</w:t>
             </w:r>
             <w:r>
-              <w:t>[</w:t>
-            </w:r>
-            <w:proofErr w:type="gramEnd"/>
-            <w:r>
-              <w:t>2:0]</w:t>
+              <w:t>[2:0]</w:t>
             </w:r>
           </w:p>
         </w:tc>
@@ -15414,13 +15076,8 @@
     </w:tbl>
     <w:p>
       <w:r>
-        <w:t xml:space="preserve">Bit 7 – </w:t>
-      </w:r>
-      <w:proofErr w:type="gramStart"/>
-      <w:r>
-        <w:t>ENABLED</w:t>
-      </w:r>
-      <w:proofErr w:type="gramEnd"/>
+        <w:t>Bit 7 – ENABLED</w:t>
+      </w:r>
     </w:p>
     <w:p>
       <w:pPr>
@@ -15441,13 +15098,8 @@
         <w:t xml:space="preserve">when the </w:t>
       </w:r>
       <w:r>
-        <w:t xml:space="preserve">ENABLE is </w:t>
-      </w:r>
-      <w:proofErr w:type="gramStart"/>
-      <w:r>
-        <w:t>HIGH</w:t>
-      </w:r>
-      <w:proofErr w:type="gramEnd"/>
+        <w:t>ENABLE is HIGH</w:t>
+      </w:r>
     </w:p>
     <w:p>
       <w:pPr>
@@ -15460,28 +15112,15 @@
         <w:t xml:space="preserve"> when </w:t>
       </w:r>
       <w:r>
-        <w:t xml:space="preserve">RESET is </w:t>
-      </w:r>
-      <w:proofErr w:type="gramStart"/>
-      <w:r>
-        <w:t>HIGH</w:t>
-      </w:r>
-      <w:proofErr w:type="gramEnd"/>
+        <w:t>RESET is HIGH</w:t>
+      </w:r>
     </w:p>
     <w:p>
       <w:r>
         <w:t xml:space="preserve">Bits 4:2 – </w:t>
       </w:r>
       <w:r>
-        <w:t>BOARD_</w:t>
-      </w:r>
-      <w:proofErr w:type="gramStart"/>
-      <w:r>
-        <w:t>TYPE[</w:t>
-      </w:r>
-      <w:proofErr w:type="gramEnd"/>
-      <w:r>
-        <w:t>2:0]</w:t>
+        <w:t>BOARD_TYPE[2:0]</w:t>
       </w:r>
     </w:p>
     <w:p>
@@ -15661,13 +15300,8 @@
     </w:tbl>
     <w:p>
       <w:r>
-        <w:t xml:space="preserve">Bit 1 – </w:t>
-      </w:r>
-      <w:proofErr w:type="gramStart"/>
-      <w:r>
-        <w:t>RESET</w:t>
-      </w:r>
-      <w:proofErr w:type="gramEnd"/>
+        <w:t>Bit 1 – RESET</w:t>
+      </w:r>
     </w:p>
     <w:p>
       <w:pPr>
@@ -15688,13 +15322,8 @@
         <w:jc w:val="left"/>
       </w:pPr>
       <w:r>
-        <w:t xml:space="preserve">Bit 0 – </w:t>
-      </w:r>
-      <w:proofErr w:type="gramStart"/>
-      <w:r>
-        <w:t>ENABLE</w:t>
-      </w:r>
-      <w:proofErr w:type="gramEnd"/>
+        <w:t>Bit 0 – ENABLE</w:t>
+      </w:r>
     </w:p>
     <w:p>
       <w:pPr>
@@ -18950,18 +18579,10 @@
               <w:jc w:val="center"/>
             </w:pPr>
             <w:r>
-              <w:t>INDICATION_</w:t>
-            </w:r>
-            <w:proofErr w:type="gramStart"/>
-            <w:r>
-              <w:t>MODE</w:t>
-            </w:r>
-            <w:r>
-              <w:t>[</w:t>
-            </w:r>
-            <w:proofErr w:type="gramEnd"/>
-            <w:r>
-              <w:t>2:0]</w:t>
+              <w:t>INDICATION_MODE</w:t>
+            </w:r>
+            <w:r>
+              <w:t>[2:0]</w:t>
             </w:r>
           </w:p>
         </w:tc>
@@ -19270,18 +18891,10 @@
         <w:t>s</w:t>
       </w:r>
       <w:r>
-        <w:t xml:space="preserve"> 2:0 – INDICATION_</w:t>
-      </w:r>
-      <w:proofErr w:type="gramStart"/>
-      <w:r>
-        <w:t>MODE</w:t>
-      </w:r>
-      <w:r>
-        <w:t>[</w:t>
-      </w:r>
-      <w:proofErr w:type="gramEnd"/>
-      <w:r>
-        <w:t>2:0]</w:t>
+        <w:t xml:space="preserve"> 2:0 – INDICATION_MODE</w:t>
+      </w:r>
+      <w:r>
+        <w:t>[2:0]</w:t>
       </w:r>
     </w:p>
     <w:tbl>
@@ -19975,15 +19588,7 @@
               <w:jc w:val="center"/>
             </w:pPr>
             <w:r>
-              <w:t>PULSE_</w:t>
-            </w:r>
-            <w:proofErr w:type="gramStart"/>
-            <w:r>
-              <w:t>DURATION[</w:t>
-            </w:r>
-            <w:proofErr w:type="gramEnd"/>
-            <w:r>
-              <w:t>7:0]</w:t>
+              <w:t>PULSE_DURATION[7:0]</w:t>
             </w:r>
           </w:p>
         </w:tc>
@@ -20057,15 +19662,7 @@
     <w:p/>
     <w:p>
       <w:r>
-        <w:t>Bits 7:0 – PULSE_</w:t>
-      </w:r>
-      <w:proofErr w:type="gramStart"/>
-      <w:r>
-        <w:t>DURATION[</w:t>
-      </w:r>
-      <w:proofErr w:type="gramEnd"/>
-      <w:r>
-        <w:t>7:0]</w:t>
+        <w:t>Bits 7:0 – PULSE_DURATION[7:0]</w:t>
       </w:r>
     </w:p>
     <w:p>
@@ -20874,10 +20471,10 @@
           <w:noProof/>
         </w:rPr>
         <w:drawing>
-          <wp:inline distT="0" distB="0" distL="0" distR="0" wp14:anchorId="28E5222E" wp14:editId="2C0364F9">
-            <wp:extent cx="1763486" cy="1384842"/>
-            <wp:effectExtent l="0" t="0" r="8255" b="6350"/>
-            <wp:docPr id="1" name="Picture 1"/>
+          <wp:inline distT="0" distB="0" distL="0" distR="0" wp14:anchorId="4891E55F" wp14:editId="48FBFE5E">
+            <wp:extent cx="1721722" cy="1386000"/>
+            <wp:effectExtent l="0" t="0" r="0" b="5080"/>
+            <wp:docPr id="15" name="Picture 15"/>
             <wp:cNvGraphicFramePr>
               <a:graphicFrameLocks xmlns:a="http://schemas.openxmlformats.org/drawingml/2006/main" noChangeAspect="1"/>
             </wp:cNvGraphicFramePr>
@@ -20897,58 +20494,6 @@
                   <pic:spPr>
                     <a:xfrm>
                       <a:off x="0" y="0"/>
-                      <a:ext cx="1778521" cy="1396649"/>
-                    </a:xfrm>
-                    <a:prstGeom prst="rect">
-                      <a:avLst/>
-                    </a:prstGeom>
-                  </pic:spPr>
-                </pic:pic>
-              </a:graphicData>
-            </a:graphic>
-          </wp:inline>
-        </w:drawing>
-      </w:r>
-      <w:r>
-        <w:rPr>
-          <w:noProof/>
-        </w:rPr>
-        <w:t xml:space="preserve"> </w:t>
-      </w:r>
-      <w:r>
-        <w:rPr>
-          <w:noProof/>
-        </w:rPr>
-        <w:t xml:space="preserve"> ??? or ???    </w:t>
-      </w:r>
-      <w:r>
-        <w:rPr>
-          <w:noProof/>
-        </w:rPr>
-        <w:drawing>
-          <wp:inline distT="0" distB="0" distL="0" distR="0" wp14:anchorId="4891E55F" wp14:editId="48FBFE5E">
-            <wp:extent cx="1721722" cy="1386000"/>
-            <wp:effectExtent l="0" t="0" r="0" b="5080"/>
-            <wp:docPr id="15" name="Picture 15"/>
-            <wp:cNvGraphicFramePr>
-              <a:graphicFrameLocks xmlns:a="http://schemas.openxmlformats.org/drawingml/2006/main" noChangeAspect="1"/>
-            </wp:cNvGraphicFramePr>
-            <a:graphic xmlns:a="http://schemas.openxmlformats.org/drawingml/2006/main">
-              <a:graphicData uri="http://schemas.openxmlformats.org/drawingml/2006/picture">
-                <pic:pic xmlns:pic="http://schemas.openxmlformats.org/drawingml/2006/picture">
-                  <pic:nvPicPr>
-                    <pic:cNvPr id="1" name=""/>
-                    <pic:cNvPicPr/>
-                  </pic:nvPicPr>
-                  <pic:blipFill>
-                    <a:blip r:embed="rId17"/>
-                    <a:stretch>
-                      <a:fillRect/>
-                    </a:stretch>
-                  </pic:blipFill>
-                  <pic:spPr>
-                    <a:xfrm>
-                      <a:off x="0" y="0"/>
                       <a:ext cx="1721722" cy="1386000"/>
                     </a:xfrm>
                     <a:prstGeom prst="rect">
@@ -21099,13 +20644,8 @@
         <w:t>SENS#VAL</w:t>
       </w:r>
       <w:r>
-        <w:t xml:space="preserve"> Register pair contains 10-bit result from </w:t>
-      </w:r>
-      <w:proofErr w:type="gramStart"/>
-      <w:r>
-        <w:t>sensor</w:t>
-      </w:r>
-      <w:proofErr w:type="gramEnd"/>
+        <w:t xml:space="preserve"> Register pair contains 10-bit result from sensor</w:t>
+      </w:r>
     </w:p>
     <w:p>
       <w:pPr>
@@ -21475,13 +21015,8 @@
             <w:pPr>
               <w:jc w:val="center"/>
             </w:pPr>
-            <w:proofErr w:type="spellStart"/>
-            <w:r>
-              <w:t>MSByte</w:t>
-            </w:r>
-            <w:proofErr w:type="spellEnd"/>
-            <w:r>
-              <w:t xml:space="preserve"> of SENS0VAL</w:t>
+            <w:r>
+              <w:t>MSByte of SENS0VAL</w:t>
             </w:r>
           </w:p>
         </w:tc>
@@ -21521,13 +21056,8 @@
             <w:pPr>
               <w:jc w:val="center"/>
             </w:pPr>
-            <w:proofErr w:type="spellStart"/>
-            <w:r>
-              <w:t>LSByte</w:t>
-            </w:r>
-            <w:proofErr w:type="spellEnd"/>
-            <w:r>
-              <w:t xml:space="preserve"> of SENS0VAL</w:t>
+            <w:r>
+              <w:t>LSByte of SENS0VAL</w:t>
             </w:r>
           </w:p>
         </w:tc>
@@ -21568,21 +21098,8 @@
             <w:pPr>
               <w:jc w:val="center"/>
             </w:pPr>
-            <w:proofErr w:type="spellStart"/>
-            <w:r>
-              <w:t>MSByte</w:t>
-            </w:r>
-            <w:proofErr w:type="spellEnd"/>
-            <w:r>
-              <w:t>/</w:t>
-            </w:r>
-            <w:proofErr w:type="spellStart"/>
-            <w:r>
-              <w:t>LSByte</w:t>
-            </w:r>
-            <w:proofErr w:type="spellEnd"/>
-            <w:r>
-              <w:t xml:space="preserve"> of SENS1-</w:t>
+            <w:r>
+              <w:t>MSByte/LSByte of SENS1-</w:t>
             </w:r>
             <w:r>
               <w:t>4</w:t>
@@ -22026,13 +21543,8 @@
             <w:pPr>
               <w:jc w:val="center"/>
             </w:pPr>
-            <w:proofErr w:type="spellStart"/>
-            <w:r>
-              <w:t>MSByte</w:t>
-            </w:r>
-            <w:proofErr w:type="spellEnd"/>
-            <w:r>
-              <w:t xml:space="preserve"> of SENS0THRSH</w:t>
+            <w:r>
+              <w:t>MSByte of SENS0THRSH</w:t>
             </w:r>
           </w:p>
         </w:tc>
@@ -22072,13 +21584,8 @@
             <w:pPr>
               <w:jc w:val="center"/>
             </w:pPr>
-            <w:proofErr w:type="spellStart"/>
-            <w:r>
-              <w:t>LSByte</w:t>
-            </w:r>
-            <w:proofErr w:type="spellEnd"/>
-            <w:r>
-              <w:t xml:space="preserve"> of SENS0THRSH</w:t>
+            <w:r>
+              <w:t>LSByte of SENS0THRSH</w:t>
             </w:r>
           </w:p>
         </w:tc>
@@ -22118,21 +21625,8 @@
             <w:pPr>
               <w:jc w:val="center"/>
             </w:pPr>
-            <w:proofErr w:type="spellStart"/>
-            <w:r>
-              <w:t>MSByte</w:t>
-            </w:r>
-            <w:proofErr w:type="spellEnd"/>
-            <w:r>
-              <w:t>/</w:t>
-            </w:r>
-            <w:proofErr w:type="spellStart"/>
-            <w:r>
-              <w:t>LSByte</w:t>
-            </w:r>
-            <w:proofErr w:type="spellEnd"/>
-            <w:r>
-              <w:t xml:space="preserve"> of SENS1-4</w:t>
+            <w:r>
+              <w:t>MSByte/LSByte of SENS1-4</w:t>
             </w:r>
             <w:r>
               <w:t>THRSH</w:t>
@@ -22230,15 +21724,7 @@
         <w:jc w:val="left"/>
       </w:pPr>
       <w:r>
-        <w:t>Bits 15:0 – SENS0</w:t>
-      </w:r>
-      <w:proofErr w:type="gramStart"/>
-      <w:r>
-        <w:t>THRSH[</w:t>
-      </w:r>
-      <w:proofErr w:type="gramEnd"/>
-      <w:r>
-        <w:t>15:0]</w:t>
+        <w:t>Bits 15:0 – SENS0THRSH[15:0]</w:t>
       </w:r>
     </w:p>
     <w:p>
@@ -22549,24 +22035,11 @@
             <w:pPr>
               <w:jc w:val="center"/>
             </w:pPr>
-            <w:proofErr w:type="spellStart"/>
-            <w:r>
-              <w:t>MSByte</w:t>
-            </w:r>
-            <w:proofErr w:type="spellEnd"/>
-            <w:r>
-              <w:t xml:space="preserve"> of </w:t>
-            </w:r>
-            <w:proofErr w:type="gramStart"/>
-            <w:r>
-              <w:t>SCANTIME</w:t>
-            </w:r>
-            <w:r>
-              <w:t>[</w:t>
-            </w:r>
-            <w:proofErr w:type="gramEnd"/>
-            <w:r>
-              <w:t>15:8]</w:t>
+            <w:r>
+              <w:t>MSByte of SCANTIME</w:t>
+            </w:r>
+            <w:r>
+              <w:t>[15:8]</w:t>
             </w:r>
           </w:p>
         </w:tc>
@@ -22606,24 +22079,11 @@
             <w:pPr>
               <w:jc w:val="center"/>
             </w:pPr>
-            <w:proofErr w:type="spellStart"/>
-            <w:r>
-              <w:t>LSByte</w:t>
-            </w:r>
-            <w:proofErr w:type="spellEnd"/>
-            <w:r>
-              <w:t xml:space="preserve"> of </w:t>
-            </w:r>
-            <w:proofErr w:type="gramStart"/>
-            <w:r>
-              <w:t>SCANTIME</w:t>
-            </w:r>
-            <w:r>
-              <w:t>[</w:t>
-            </w:r>
-            <w:proofErr w:type="gramEnd"/>
-            <w:r>
-              <w:t>7:0]</w:t>
+            <w:r>
+              <w:t>LSByte of SCANTIME</w:t>
+            </w:r>
+            <w:r>
+              <w:t>[7:0]</w:t>
             </w:r>
           </w:p>
         </w:tc>
@@ -22701,13 +22161,8 @@
       <w:r>
         <w:t xml:space="preserve"> - </w:t>
       </w:r>
-      <w:proofErr w:type="gramStart"/>
-      <w:r>
-        <w:t>SCANTIME[</w:t>
-      </w:r>
-      <w:proofErr w:type="gramEnd"/>
-      <w:r>
-        <w:t>15:0]</w:t>
+      <w:r>
+        <w:t>SCANTIME[15:0]</w:t>
       </w:r>
     </w:p>
     <w:p>
@@ -22800,15 +22255,7 @@
         <w:jc w:val="left"/>
       </w:pPr>
       <w:r>
-        <w:t xml:space="preserve">Note that </w:t>
-      </w:r>
-      <w:proofErr w:type="gramStart"/>
-      <w:r>
-        <w:t>in the event that</w:t>
-      </w:r>
-      <w:proofErr w:type="gramEnd"/>
-      <w:r>
-        <w:t xml:space="preserve"> a Timer overflow occurs, a value of 0xFFFF will be stored.</w:t>
+        <w:t>Note that in the event that a Timer overflow occurs, a value of 0xFFFF will be stored.</w:t>
       </w:r>
     </w:p>
     <w:p>
@@ -22984,22 +22431,8 @@
                 <w:szCs w:val="14"/>
                 <w:lang w:eastAsia="en-GB"/>
               </w:rPr>
-              <w:t xml:space="preserve">Bit </w:t>
-            </w:r>
-            <w:proofErr w:type="spellStart"/>
-            <w:r>
-              <w:rPr>
-                <w:rFonts w:ascii="Calibri" w:eastAsia="Times New Roman" w:hAnsi="Calibri" w:cs="Calibri"/>
-                <w:b/>
-                <w:bCs/>
-                <w:color w:val="FFFFFF" w:themeColor="background1"/>
-                <w:sz w:val="14"/>
-                <w:szCs w:val="14"/>
-                <w:lang w:eastAsia="en-GB"/>
-              </w:rPr>
-              <w:t>Pos</w:t>
-            </w:r>
-            <w:proofErr w:type="spellEnd"/>
+              <w:t>Bit Pos</w:t>
+            </w:r>
           </w:p>
         </w:tc>
         <w:tc>
@@ -24357,27 +23790,15 @@
                 <w:lang w:eastAsia="en-GB"/>
               </w:rPr>
             </w:pPr>
-            <w:proofErr w:type="spellStart"/>
-            <w:r>
-              <w:rPr>
-                <w:rFonts w:ascii="Calibri" w:eastAsia="Times New Roman" w:hAnsi="Calibri" w:cs="Calibri"/>
-                <w:color w:val="000000"/>
-                <w:sz w:val="14"/>
-                <w:szCs w:val="14"/>
-                <w:lang w:eastAsia="en-GB"/>
-              </w:rPr>
-              <w:t>MSByte</w:t>
-            </w:r>
-            <w:proofErr w:type="spellEnd"/>
-            <w:r>
-              <w:rPr>
-                <w:rFonts w:ascii="Calibri" w:eastAsia="Times New Roman" w:hAnsi="Calibri" w:cs="Calibri"/>
-                <w:color w:val="000000"/>
-                <w:sz w:val="14"/>
-                <w:szCs w:val="14"/>
-                <w:lang w:eastAsia="en-GB"/>
-              </w:rPr>
-              <w:t xml:space="preserve"> of Line Error</w:t>
+            <w:r>
+              <w:rPr>
+                <w:rFonts w:ascii="Calibri" w:eastAsia="Times New Roman" w:hAnsi="Calibri" w:cs="Calibri"/>
+                <w:color w:val="000000"/>
+                <w:sz w:val="14"/>
+                <w:szCs w:val="14"/>
+                <w:lang w:eastAsia="en-GB"/>
+              </w:rPr>
+              <w:t>MSByte of Line Error</w:t>
             </w:r>
           </w:p>
         </w:tc>
@@ -24513,27 +23934,15 @@
                 <w:lang w:eastAsia="en-GB"/>
               </w:rPr>
             </w:pPr>
-            <w:proofErr w:type="spellStart"/>
-            <w:r>
-              <w:rPr>
-                <w:rFonts w:ascii="Calibri" w:eastAsia="Times New Roman" w:hAnsi="Calibri" w:cs="Calibri"/>
-                <w:color w:val="000000"/>
-                <w:sz w:val="14"/>
-                <w:szCs w:val="14"/>
-                <w:lang w:eastAsia="en-GB"/>
-              </w:rPr>
-              <w:t>LSByte</w:t>
-            </w:r>
-            <w:proofErr w:type="spellEnd"/>
-            <w:r>
-              <w:rPr>
-                <w:rFonts w:ascii="Calibri" w:eastAsia="Times New Roman" w:hAnsi="Calibri" w:cs="Calibri"/>
-                <w:color w:val="000000"/>
-                <w:sz w:val="14"/>
-                <w:szCs w:val="14"/>
-                <w:lang w:eastAsia="en-GB"/>
-              </w:rPr>
-              <w:t xml:space="preserve"> of Line Error</w:t>
+            <w:r>
+              <w:rPr>
+                <w:rFonts w:ascii="Calibri" w:eastAsia="Times New Roman" w:hAnsi="Calibri" w:cs="Calibri"/>
+                <w:color w:val="000000"/>
+                <w:sz w:val="14"/>
+                <w:szCs w:val="14"/>
+                <w:lang w:eastAsia="en-GB"/>
+              </w:rPr>
+              <w:t>LSByte of Line Error</w:t>
             </w:r>
           </w:p>
         </w:tc>
@@ -25151,13 +24560,8 @@
         <w:jc w:val="left"/>
       </w:pPr>
       <w:r>
-        <w:t xml:space="preserve">Gets set to TRUE once the initial line sensor calibration has </w:t>
-      </w:r>
-      <w:proofErr w:type="gramStart"/>
-      <w:r>
-        <w:t>completed</w:t>
-      </w:r>
-      <w:proofErr w:type="gramEnd"/>
+        <w:t>Gets set to TRUE once the initial line sensor calibration has completed</w:t>
+      </w:r>
     </w:p>
     <w:p>
       <w:r>
@@ -26753,13 +26157,8 @@
         <w:t xml:space="preserve"> – may be used to ignore marker sensors</w:t>
       </w:r>
       <w:r>
-        <w:t xml:space="preserve">. Reset by writing a 1 to this </w:t>
-      </w:r>
-      <w:proofErr w:type="gramStart"/>
-      <w:r>
-        <w:t>location</w:t>
-      </w:r>
-      <w:proofErr w:type="gramEnd"/>
+        <w:t>. Reset by writing a 1 to this location</w:t>
+      </w:r>
     </w:p>
     <w:p>
       <w:pPr>
@@ -27083,21 +26482,11 @@
             <w:pPr>
               <w:jc w:val="center"/>
             </w:pPr>
-            <w:proofErr w:type="spellStart"/>
-            <w:r>
-              <w:t>MSByte</w:t>
-            </w:r>
-            <w:proofErr w:type="spellEnd"/>
-            <w:r>
-              <w:t xml:space="preserve"> of </w:t>
-            </w:r>
-            <w:proofErr w:type="gramStart"/>
-            <w:r>
-              <w:t>LINEERROR[</w:t>
-            </w:r>
-            <w:proofErr w:type="gramEnd"/>
-            <w:r>
-              <w:t>15:8]</w:t>
+            <w:r>
+              <w:t xml:space="preserve">MSByte of </w:t>
+            </w:r>
+            <w:r>
+              <w:t>LINEERROR[15:8]</w:t>
             </w:r>
           </w:p>
         </w:tc>
@@ -27134,24 +26523,14 @@
             <w:pPr>
               <w:jc w:val="center"/>
             </w:pPr>
-            <w:proofErr w:type="spellStart"/>
-            <w:r>
-              <w:t>LSByte</w:t>
-            </w:r>
-            <w:proofErr w:type="spellEnd"/>
-            <w:r>
-              <w:t xml:space="preserve"> of </w:t>
-            </w:r>
-            <w:proofErr w:type="gramStart"/>
+            <w:r>
+              <w:t xml:space="preserve">LSByte of </w:t>
+            </w:r>
             <w:r>
               <w:t>LINEERROR</w:t>
             </w:r>
             <w:r>
-              <w:t>[</w:t>
-            </w:r>
-            <w:proofErr w:type="gramEnd"/>
-            <w:r>
-              <w:t>7:0]</w:t>
+              <w:t>[7:0]</w:t>
             </w:r>
           </w:p>
         </w:tc>
@@ -27241,15 +26620,7 @@
     <w:p>
       <w:r>
         <w:tab/>
-        <w:t xml:space="preserve">Distance from line. Note that a value of 512 represents no error (centred </w:t>
-      </w:r>
-      <w:proofErr w:type="gramStart"/>
-      <w:r>
-        <w:t>on line</w:t>
-      </w:r>
-      <w:proofErr w:type="gramEnd"/>
-      <w:r>
-        <w:t>).</w:t>
+        <w:t>Distance from line. Note that a value of 512 represents no error (centred on line).</w:t>
       </w:r>
     </w:p>
     <w:p>
@@ -27257,15 +26628,7 @@
         <w:ind w:left="720"/>
       </w:pPr>
       <w:r>
-        <w:t xml:space="preserve">The </w:t>
-      </w:r>
-      <w:proofErr w:type="gramStart"/>
-      <w:r>
-        <w:t>LINEERROR[</w:t>
-      </w:r>
-      <w:proofErr w:type="gramEnd"/>
-      <w:r>
-        <w:t>15:8] and LINEERROR[7:0] register pair represents the 16-bit value, LINEERROR. The high byte [15:8] is accessible at the original offset. The low byte [7:0] can be accessed at offset + 0x01. For more details on reading and writing 16-bit registers, refer to Accessing 16-bit Registers.</w:t>
+        <w:t>The LINEERROR[15:8] and LINEERROR[7:0] register pair represents the 16-bit value, LINEERROR. The high byte [15:8] is accessible at the original offset. The low byte [7:0] can be accessed at offset + 0x01. For more details on reading and writing 16-bit registers, refer to Accessing 16-bit Registers.</w:t>
       </w:r>
     </w:p>
     <w:p/>
@@ -27309,7 +26672,7 @@
                     <pic:cNvPicPr/>
                   </pic:nvPicPr>
                   <pic:blipFill>
-                    <a:blip r:embed="rId18" cstate="print">
+                    <a:blip r:embed="rId17" cstate="print">
                       <a:extLst>
                         <a:ext uri="{28A0092B-C50C-407E-A947-70E740481C1C}">
                           <a14:useLocalDpi xmlns:a14="http://schemas.microsoft.com/office/drawing/2010/main" val="0"/>
@@ -27391,7 +26754,7 @@
                     <pic:cNvPicPr/>
                   </pic:nvPicPr>
                   <pic:blipFill>
-                    <a:blip r:embed="rId19"/>
+                    <a:blip r:embed="rId18"/>
                     <a:stretch>
                       <a:fillRect/>
                     </a:stretch>
@@ -27699,13 +27062,8 @@
               <w:t xml:space="preserve"> interrupt</w:t>
             </w:r>
             <w:r>
-              <w:t xml:space="preserve"> for LED flashing and Timer A for </w:t>
-            </w:r>
-            <w:proofErr w:type="spellStart"/>
-            <w:r>
-              <w:t>scanTime</w:t>
-            </w:r>
-            <w:proofErr w:type="spellEnd"/>
+              <w:t xml:space="preserve"> for LED flashing and Timer A for scanTime</w:t>
+            </w:r>
           </w:p>
         </w:tc>
       </w:tr>
@@ -27768,23 +27126,7 @@
           </w:tcPr>
           <w:p>
             <w:r>
-              <w:t xml:space="preserve">Added blink modes in LEDCTRL and modified I2C </w:t>
-            </w:r>
-            <w:proofErr w:type="spellStart"/>
-            <w:r>
-              <w:t>sendData</w:t>
-            </w:r>
-            <w:proofErr w:type="spellEnd"/>
-            <w:r>
-              <w:t xml:space="preserve"> to update </w:t>
-            </w:r>
-            <w:proofErr w:type="gramStart"/>
-            <w:r>
-              <w:t>reg[</w:t>
-            </w:r>
-            <w:proofErr w:type="gramEnd"/>
-            <w:r>
-              <w:t>] for all 2-byte values</w:t>
+              <w:t>Added blink modes in LEDCTRL and modified I2C sendData to update reg[] for all 2-byte values</w:t>
             </w:r>
           </w:p>
         </w:tc>

</xml_diff>